<commit_message>
adding data for Biodiversity Hab goal
</commit_message>
<xml_diff>
--- a/prep/FIS/FIS.docx
+++ b/prep/FIS/FIS.docx
@@ -4,6 +4,13 @@
   <w:body>
     <w:p>
       <w:r>
+        <w:t>OHI documentation</w:t>
+      </w:r>
+    </w:p>
+    <w:p/>
+    <w:p/>
+    <w:p>
+      <w:r>
         <w:t>FIS</w:t>
       </w:r>
     </w:p>
@@ -23,44 +30,29 @@
       </w:r>
     </w:p>
     <w:p>
-      <w:proofErr w:type="gramStart"/>
-      <w:r>
-        <w:t>Stock assessment from pelagic, bottom fish, and reef fish.</w:t>
-      </w:r>
-      <w:proofErr w:type="gramEnd"/>
-      <w:r>
-        <w:t xml:space="preserve"> Stock assessments did not over-lap with the most recent catch data. The most recent stock assessments were 2012-2013 for most species. I used the last ten years of stock assessment data to run a linear regression model to predict stock status to 2016. If stock status was non-linear then the ten year mean stock status was used. The stock indicator for pelagic species was SB/</w:t>
-      </w:r>
-      <w:proofErr w:type="spellStart"/>
-      <w:r>
-        <w:t>Sbmsy</w:t>
-      </w:r>
-      <w:proofErr w:type="spellEnd"/>
-      <w:r>
-        <w:t>. Bottom fish stock assessment was for the aggregated species complex for the Hawaiʻi deep 7 and used B/</w:t>
-      </w:r>
-      <w:proofErr w:type="spellStart"/>
-      <w:r>
-        <w:t>Bmsy</w:t>
-      </w:r>
-      <w:proofErr w:type="spellEnd"/>
-      <w:r>
-        <w:t xml:space="preserve"> as the stock indicator. Reef fish stock assessment used the spawning potential ratio (SPR) as the stock indicator the reef fish spawning stock was compared to the Northwest Hawaiian Islands and the stock assessment is not reported by year so the stock status was held constant over the 5 assessment years. </w:t>
-      </w:r>
-      <w:proofErr w:type="gramStart"/>
-      <w:r>
-        <w:t xml:space="preserve">Used median scores for each group (pelagic, bottom, and reef to gap fill for species that lack formal </w:t>
+      <w:r>
+        <w:t xml:space="preserve">Stock assessment from pelagic, bottom fish, and reef fish. Stock assessments did not over-lap with the most recent catch data. The most recent stock assessments were 2012-2013 for most species. I used the last ten years of stock assessment data to run a linear regression model to predict stock status to 2016. If stock status was non-linear then the ten year mean stock status was used. The stock indicator for pelagic species was SB/Sbmsy. Bottom fish stock assessment was for the aggregated species complex for the Hawaiʻi deep 7 and used B/Bmsy as the stock indicator. Reef fish stock assessment used the spawning potential ratio (SPR) as the stock indicator the reef fish spawning stock was compared to the Northwest Hawaiian Islands and the stock assessment is not reported by year so the stock status was held constant over the 5 assessment years. Used median scores for each group (pelagic, bottom, and reef to gap fill for species that lack formal stock assessments. </w:t>
+      </w:r>
+    </w:p>
+    <w:p>
+      <w:r>
+        <w:t>Mariculture</w:t>
+      </w:r>
+    </w:p>
+    <w:p/>
+    <w:p>
+      <w:r>
+        <w:t>Tourism</w:t>
+      </w:r>
+    </w:p>
+    <w:p>
+      <w:r>
+        <w:t xml:space="preserve">Data from dbedt. Used </w:t>
       </w:r>
       <w:bookmarkStart w:id="0" w:name="_GoBack"/>
       <w:bookmarkEnd w:id="0"/>
-      <w:r>
-        <w:t>stock assessments.</w:t>
-      </w:r>
-      <w:proofErr w:type="gramEnd"/>
-      <w:r>
-        <w:t xml:space="preserve"> </w:t>
-      </w:r>
-    </w:p>
+    </w:p>
+    <w:p/>
     <w:sectPr>
       <w:pgSz w:w="12240" w:h="15840"/>
       <w:pgMar w:top="1440" w:right="1440" w:bottom="1440" w:left="1440" w:header="720" w:footer="720" w:gutter="0"/>

</xml_diff>

<commit_message>
working on MAR goal and CP goal, added data, function is not recogniznig layers, error in configure_toolbox
</commit_message>
<xml_diff>
--- a/prep/FIS/FIS.docx
+++ b/prep/FIS/FIS.docx
@@ -39,18 +39,107 @@
         <w:t>Mariculture</w:t>
       </w:r>
     </w:p>
-    <w:p/>
-    <w:p>
-      <w:r>
-        <w:t>Tourism</w:t>
-      </w:r>
-    </w:p>
-    <w:p>
-      <w:r>
-        <w:t xml:space="preserve">Data from dbedt. Used </w:t>
+    <w:p>
+      <w:r>
+        <w:t xml:space="preserve">Mariculture is measures as the local production/harvest of seafood for consumption and the production potential from local fishponds known as loko ia. </w:t>
+      </w:r>
+    </w:p>
+    <w:p>
+      <w:r>
+        <w:t xml:space="preserve">Commercial mariculture production is a small fraction of the total seafood production potential of fishponds in Hawaii and thus represents a small percentage of the overall mariculture score. </w:t>
+      </w:r>
+    </w:p>
+    <w:p>
+      <w:r>
+        <w:t xml:space="preserve">The species that are produced locally for consumption include: </w:t>
+      </w:r>
+    </w:p>
+    <w:p>
+      <w:pPr>
+        <w:spacing w:before="240"/>
+      </w:pPr>
+      <w:r>
+        <w:t>Abalone (</w:t>
+      </w:r>
+      <w:r>
+        <w:rPr>
+          <w:i/>
+        </w:rPr>
+        <w:t>Haliotus sp)</w:t>
+      </w:r>
+      <w:r>
+        <w:t>, oysters (</w:t>
+      </w:r>
+      <w:r>
+        <w:rPr>
+          <w:i/>
+        </w:rPr>
+        <w:t xml:space="preserve">Crassostrea gigas </w:t>
+      </w:r>
+      <w:r>
+        <w:t xml:space="preserve">and </w:t>
+      </w:r>
+      <w:r>
+        <w:rPr>
+          <w:i/>
+        </w:rPr>
+        <w:t>Crassostrea sikamea</w:t>
+      </w:r>
+      <w:r>
+        <w:t>), clams (</w:t>
+      </w:r>
+      <w:r>
+        <w:rPr>
+          <w:i/>
+        </w:rPr>
+        <w:t>Venerupis philippinarum</w:t>
+      </w:r>
+      <w:r>
+        <w:t>)</w:t>
+      </w:r>
+      <w:r>
+        <w:t>, kahala (</w:t>
+      </w:r>
+      <w:r>
+        <w:rPr>
+          <w:i/>
+        </w:rPr>
+        <w:t>Seriola dumerili</w:t>
+      </w:r>
+      <w:r>
+        <w:t>), Pacific White Shrimp</w:t>
+      </w:r>
+      <w:r>
+        <w:t xml:space="preserve"> (</w:t>
+      </w:r>
+      <w:r>
+        <w:rPr>
+          <w:i/>
+        </w:rPr>
+        <w:t>Penaeus vannamei</w:t>
+      </w:r>
+      <w:r>
+        <w:t>)</w:t>
+      </w:r>
+      <w:r>
+        <w:t>, and limu (Gracilaria sp.).</w:t>
+      </w:r>
+      <w:r>
+        <w:t xml:space="preserve"> Moi Pacific Threadfin </w:t>
       </w:r>
       <w:bookmarkStart w:id="0" w:name="_GoBack"/>
       <w:bookmarkEnd w:id="0"/>
+    </w:p>
+    <w:p/>
+    <w:p>
+      <w:r>
+        <w:t>Tourism</w:t>
+      </w:r>
+    </w:p>
+    <w:p>
+      <w:r>
+        <w:t xml:space="preserve">Data from dbedt. Used </w:t>
+      </w:r>
     </w:p>
     <w:p/>
     <w:sectPr>

</xml_diff>

<commit_message>
updated beach conidtion data for CP added recreation prep information, added score check script
</commit_message>
<xml_diff>
--- a/prep/FIS/FIS.docx
+++ b/prep/FIS/FIS.docx
@@ -1,6 +1,6 @@
 
 <file path=word/document.xml><?xml version="1.0" encoding="utf-8"?>
-<w:document xmlns:wpc="http://schemas.microsoft.com/office/word/2010/wordprocessingCanvas" xmlns:mc="http://schemas.openxmlformats.org/markup-compatibility/2006" xmlns:o="urn:schemas-microsoft-com:office:office" xmlns:r="http://schemas.openxmlformats.org/officeDocument/2006/relationships" xmlns:m="http://schemas.openxmlformats.org/officeDocument/2006/math" xmlns:v="urn:schemas-microsoft-com:vml" xmlns:wp14="http://schemas.microsoft.com/office/word/2010/wordprocessingDrawing" xmlns:wp="http://schemas.openxmlformats.org/drawingml/2006/wordprocessingDrawing" xmlns:w10="urn:schemas-microsoft-com:office:word" xmlns:w="http://schemas.openxmlformats.org/wordprocessingml/2006/main" xmlns:w14="http://schemas.microsoft.com/office/word/2010/wordml" xmlns:wpg="http://schemas.microsoft.com/office/word/2010/wordprocessingGroup" xmlns:wpi="http://schemas.microsoft.com/office/word/2010/wordprocessingInk" xmlns:wne="http://schemas.microsoft.com/office/word/2006/wordml" xmlns:wps="http://schemas.microsoft.com/office/word/2010/wordprocessingShape" mc:Ignorable="w14 wp14">
+<w:document xmlns:wpc="http://schemas.microsoft.com/office/word/2010/wordprocessingCanvas" xmlns:mo="http://schemas.microsoft.com/office/mac/office/2008/main" xmlns:mc="http://schemas.openxmlformats.org/markup-compatibility/2006" xmlns:mv="urn:schemas-microsoft-com:mac:vml" xmlns:o="urn:schemas-microsoft-com:office:office" xmlns:r="http://schemas.openxmlformats.org/officeDocument/2006/relationships" xmlns:m="http://schemas.openxmlformats.org/officeDocument/2006/math" xmlns:v="urn:schemas-microsoft-com:vml" xmlns:wp14="http://schemas.microsoft.com/office/word/2010/wordprocessingDrawing" xmlns:wp="http://schemas.openxmlformats.org/drawingml/2006/wordprocessingDrawing" xmlns:w10="urn:schemas-microsoft-com:office:word" xmlns:w="http://schemas.openxmlformats.org/wordprocessingml/2006/main" xmlns:w14="http://schemas.microsoft.com/office/word/2010/wordml" xmlns:wpg="http://schemas.microsoft.com/office/word/2010/wordprocessingGroup" xmlns:wpi="http://schemas.microsoft.com/office/word/2010/wordprocessingInk" xmlns:wne="http://schemas.microsoft.com/office/word/2006/wordml" xmlns:wps="http://schemas.microsoft.com/office/word/2010/wordprocessingShape" mc:Ignorable="w14 wp14">
   <w:body>
     <w:p>
       <w:r>
@@ -31,22 +31,162 @@
     </w:p>
     <w:p>
       <w:r>
-        <w:t xml:space="preserve">Stock assessment from pelagic, bottom fish, and reef fish. Stock assessments did not over-lap with the most recent catch data. The most recent stock assessments were 2012-2013 for most species. I used the last ten years of stock assessment data to run a linear regression model to predict stock status to 2016. If stock status was non-linear then the ten year mean stock status was used. The stock indicator for pelagic species was SB/Sbmsy. Bottom fish stock assessment was for the aggregated species complex for the Hawaiʻi deep 7 and used B/Bmsy as the stock indicator. Reef fish stock assessment used the spawning potential ratio (SPR) as the stock indicator the reef fish spawning stock was compared to the Northwest Hawaiian Islands and the stock assessment is not reported by year so the stock status was held constant over the 5 assessment years. Used median scores for each group (pelagic, bottom, and reef to gap fill for species that lack formal stock assessments. </w:t>
-      </w:r>
-    </w:p>
-    <w:p>
+        <w:t>Stock assessment from pelagic, bottom fish, and reef fish. Stock assessments did not over-lap with the most recent catch data. The most recent stock assessments were 2012-2013 for most species. I used the last ten years of stock assessment data to run a linear regression model to predict stock status to 2016. If stock status was non-linear then the ten year mean stock status was used. The stock indicator for pelagic species was SB/</w:t>
+      </w:r>
+      <w:proofErr w:type="spellStart"/>
+      <w:r>
+        <w:t>Sbmsy</w:t>
+      </w:r>
+      <w:proofErr w:type="spellEnd"/>
+      <w:r>
+        <w:t xml:space="preserve">. Bottom fish stock </w:t>
+      </w:r>
+      <w:proofErr w:type="gramStart"/>
+      <w:r>
+        <w:t xml:space="preserve">assessment </w:t>
+      </w:r>
+      <w:r>
+        <w:t>were</w:t>
+      </w:r>
+      <w:proofErr w:type="gramEnd"/>
+      <w:r>
+        <w:t xml:space="preserve"> </w:t>
+      </w:r>
+      <w:r>
+        <w:t xml:space="preserve">for the aggregated species complex for the </w:t>
+      </w:r>
+      <w:proofErr w:type="spellStart"/>
+      <w:r>
+        <w:t>Hawaiʻi</w:t>
+      </w:r>
+      <w:proofErr w:type="spellEnd"/>
+      <w:r>
+        <w:t xml:space="preserve"> deep 7 and used B/</w:t>
+      </w:r>
+      <w:proofErr w:type="spellStart"/>
+      <w:r>
+        <w:t>Bmsy</w:t>
+      </w:r>
+      <w:proofErr w:type="spellEnd"/>
+      <w:r>
+        <w:t xml:space="preserve"> as the stock indicator. Reef fish stock assessment used the </w:t>
+      </w:r>
+      <w:proofErr w:type="gramStart"/>
+      <w:r>
+        <w:t>spawning</w:t>
+      </w:r>
+      <w:proofErr w:type="gramEnd"/>
+      <w:r>
+        <w:t xml:space="preserve"> potential ratio (SPR) as the stock indicator the reef fish spawning stock was compared to the Northwest Hawaiian Islands and the stock assessment is not reported by year so the stock status was held constant over the 5 assessment years. Used median scores for each group (pelagic, bottom, and reef to gap fill for species that lack formal stock assessments. </w:t>
+      </w:r>
+    </w:p>
+    <w:p>
+      <w:pPr>
+        <w:spacing w:after="0" w:line="240" w:lineRule="auto"/>
+        <w:rPr>
+          <w:rFonts w:ascii="Times" w:eastAsia="Times New Roman" w:hAnsi="Times" w:cs="Times New Roman"/>
+          <w:sz w:val="20"/>
+          <w:szCs w:val="20"/>
+          <w:lang w:val="haw-US"/>
+        </w:rPr>
+      </w:pPr>
+      <w:r>
+        <w:rPr>
+          <w:rFonts w:ascii="Arial" w:eastAsia="Times New Roman" w:hAnsi="Arial" w:cs="Arial"/>
+          <w:color w:val="222222"/>
+          <w:sz w:val="20"/>
+          <w:szCs w:val="20"/>
+          <w:shd w:val="clear" w:color="auto" w:fill="FFFFFF"/>
+          <w:lang w:val="haw-US"/>
+        </w:rPr>
+        <w:t>Nadon, Marc O., et al. "Length-based assessment of coral reef fish populations in the Main and Northwestern Hawaiian Islands." </w:t>
+      </w:r>
+      <w:r>
+        <w:rPr>
+          <w:rFonts w:ascii="Arial" w:eastAsia="Times New Roman" w:hAnsi="Arial" w:cs="Arial"/>
+          <w:i/>
+          <w:iCs/>
+          <w:color w:val="222222"/>
+          <w:sz w:val="20"/>
+          <w:szCs w:val="20"/>
+          <w:shd w:val="clear" w:color="auto" w:fill="FFFFFF"/>
+          <w:lang w:val="haw-US"/>
+        </w:rPr>
+        <w:t>PLoS One</w:t>
+      </w:r>
+      <w:r>
+        <w:rPr>
+          <w:rFonts w:ascii="Arial" w:eastAsia="Times New Roman" w:hAnsi="Arial" w:cs="Arial"/>
+          <w:color w:val="222222"/>
+          <w:sz w:val="20"/>
+          <w:szCs w:val="20"/>
+          <w:shd w:val="clear" w:color="auto" w:fill="FFFFFF"/>
+          <w:lang w:val="haw-US"/>
+        </w:rPr>
+        <w:t> 10.8 (2015): e0133960.</w:t>
+      </w:r>
+    </w:p>
+    <w:p>
+      <w:bookmarkStart w:id="0" w:name="_GoBack"/>
+      <w:bookmarkEnd w:id="0"/>
+    </w:p>
+    <w:p>
+      <w:proofErr w:type="spellStart"/>
       <w:r>
         <w:t>Mariculture</w:t>
       </w:r>
-    </w:p>
-    <w:p>
-      <w:r>
-        <w:t xml:space="preserve">Mariculture is measures as the local production/harvest of seafood for consumption and the production potential from local fishponds known as loko ia. </w:t>
-      </w:r>
-    </w:p>
-    <w:p>
-      <w:r>
-        <w:t xml:space="preserve">Commercial mariculture production is a small fraction of the total seafood production potential of fishponds in Hawaii and thus represents a small percentage of the overall mariculture score. </w:t>
+      <w:proofErr w:type="spellEnd"/>
+    </w:p>
+    <w:p>
+      <w:proofErr w:type="spellStart"/>
+      <w:r>
+        <w:t>Mariculture</w:t>
+      </w:r>
+      <w:proofErr w:type="spellEnd"/>
+      <w:r>
+        <w:t xml:space="preserve"> is measures as the local production/harvest of seafood for consumption and the production potential from local fishponds known as </w:t>
+      </w:r>
+      <w:proofErr w:type="spellStart"/>
+      <w:r>
+        <w:t>loko</w:t>
+      </w:r>
+      <w:proofErr w:type="spellEnd"/>
+      <w:r>
+        <w:t xml:space="preserve"> </w:t>
+      </w:r>
+      <w:proofErr w:type="spellStart"/>
+      <w:proofErr w:type="gramStart"/>
+      <w:r>
+        <w:t>ia</w:t>
+      </w:r>
+      <w:proofErr w:type="gramEnd"/>
+      <w:r>
+        <w:t>.</w:t>
+      </w:r>
+      <w:proofErr w:type="spellEnd"/>
+      <w:r>
+        <w:t xml:space="preserve"> </w:t>
+      </w:r>
+    </w:p>
+    <w:p>
+      <w:r>
+        <w:t xml:space="preserve">Commercial </w:t>
+      </w:r>
+      <w:proofErr w:type="spellStart"/>
+      <w:r>
+        <w:t>mariculture</w:t>
+      </w:r>
+      <w:proofErr w:type="spellEnd"/>
+      <w:r>
+        <w:t xml:space="preserve"> production is a small fraction of the total seafood production potential of fishponds in Hawaii and thus represents a small percentage of the overall </w:t>
+      </w:r>
+      <w:proofErr w:type="spellStart"/>
+      <w:r>
+        <w:t>mariculture</w:t>
+      </w:r>
+      <w:proofErr w:type="spellEnd"/>
+      <w:r>
+        <w:t xml:space="preserve"> score. </w:t>
       </w:r>
     </w:p>
     <w:p>
@@ -58,77 +198,217 @@
       <w:pPr>
         <w:spacing w:before="240"/>
       </w:pPr>
+      <w:proofErr w:type="gramStart"/>
       <w:r>
         <w:t>Abalone (</w:t>
       </w:r>
-      <w:r>
-        <w:rPr>
-          <w:i/>
-        </w:rPr>
-        <w:t>Haliotus sp)</w:t>
+      <w:proofErr w:type="spellStart"/>
+      <w:r>
+        <w:rPr>
+          <w:i/>
+        </w:rPr>
+        <w:t>Haliotus</w:t>
+      </w:r>
+      <w:proofErr w:type="spellEnd"/>
+      <w:r>
+        <w:rPr>
+          <w:i/>
+        </w:rPr>
+        <w:t xml:space="preserve"> </w:t>
+      </w:r>
+      <w:proofErr w:type="spellStart"/>
+      <w:r>
+        <w:rPr>
+          <w:i/>
+        </w:rPr>
+        <w:t>sp</w:t>
+      </w:r>
+      <w:proofErr w:type="spellEnd"/>
+      <w:r>
+        <w:rPr>
+          <w:i/>
+        </w:rPr>
+        <w:t>)</w:t>
       </w:r>
       <w:r>
         <w:t>, oysters (</w:t>
       </w:r>
-      <w:r>
-        <w:rPr>
-          <w:i/>
-        </w:rPr>
-        <w:t xml:space="preserve">Crassostrea gigas </w:t>
+      <w:proofErr w:type="spellStart"/>
+      <w:r>
+        <w:rPr>
+          <w:i/>
+        </w:rPr>
+        <w:t>Crassostrea</w:t>
+      </w:r>
+      <w:proofErr w:type="spellEnd"/>
+      <w:r>
+        <w:rPr>
+          <w:i/>
+        </w:rPr>
+        <w:t xml:space="preserve"> </w:t>
+      </w:r>
+      <w:proofErr w:type="spellStart"/>
+      <w:r>
+        <w:rPr>
+          <w:i/>
+        </w:rPr>
+        <w:t>gigas</w:t>
+      </w:r>
+      <w:proofErr w:type="spellEnd"/>
+      <w:r>
+        <w:rPr>
+          <w:i/>
+        </w:rPr>
+        <w:t xml:space="preserve"> </w:t>
       </w:r>
       <w:r>
         <w:t xml:space="preserve">and </w:t>
       </w:r>
-      <w:r>
-        <w:rPr>
-          <w:i/>
-        </w:rPr>
-        <w:t>Crassostrea sikamea</w:t>
-      </w:r>
+      <w:proofErr w:type="spellStart"/>
+      <w:r>
+        <w:rPr>
+          <w:i/>
+        </w:rPr>
+        <w:t>Crassostrea</w:t>
+      </w:r>
+      <w:proofErr w:type="spellEnd"/>
+      <w:r>
+        <w:rPr>
+          <w:i/>
+        </w:rPr>
+        <w:t xml:space="preserve"> </w:t>
+      </w:r>
+      <w:proofErr w:type="spellStart"/>
+      <w:r>
+        <w:rPr>
+          <w:i/>
+        </w:rPr>
+        <w:t>sikamea</w:t>
+      </w:r>
+      <w:proofErr w:type="spellEnd"/>
       <w:r>
         <w:t>), clams (</w:t>
       </w:r>
-      <w:r>
-        <w:rPr>
-          <w:i/>
-        </w:rPr>
-        <w:t>Venerupis philippinarum</w:t>
-      </w:r>
+      <w:proofErr w:type="spellStart"/>
+      <w:r>
+        <w:rPr>
+          <w:i/>
+        </w:rPr>
+        <w:t>Venerupis</w:t>
+      </w:r>
+      <w:proofErr w:type="spellEnd"/>
+      <w:r>
+        <w:rPr>
+          <w:i/>
+        </w:rPr>
+        <w:t xml:space="preserve"> </w:t>
+      </w:r>
+      <w:proofErr w:type="spellStart"/>
+      <w:r>
+        <w:rPr>
+          <w:i/>
+        </w:rPr>
+        <w:t>philippinarum</w:t>
+      </w:r>
+      <w:proofErr w:type="spellEnd"/>
       <w:r>
         <w:t>)</w:t>
       </w:r>
       <w:r>
-        <w:t>, kahala (</w:t>
-      </w:r>
-      <w:r>
-        <w:rPr>
-          <w:i/>
-        </w:rPr>
-        <w:t>Seriola dumerili</w:t>
-      </w:r>
+        <w:t xml:space="preserve">, </w:t>
+      </w:r>
+      <w:proofErr w:type="spellStart"/>
+      <w:r>
+        <w:t>kahala</w:t>
+      </w:r>
+      <w:proofErr w:type="spellEnd"/>
+      <w:r>
+        <w:t xml:space="preserve"> (</w:t>
+      </w:r>
+      <w:proofErr w:type="spellStart"/>
+      <w:r>
+        <w:rPr>
+          <w:i/>
+        </w:rPr>
+        <w:t>Seriola</w:t>
+      </w:r>
+      <w:proofErr w:type="spellEnd"/>
+      <w:r>
+        <w:rPr>
+          <w:i/>
+        </w:rPr>
+        <w:t xml:space="preserve"> </w:t>
+      </w:r>
+      <w:proofErr w:type="spellStart"/>
+      <w:r>
+        <w:rPr>
+          <w:i/>
+        </w:rPr>
+        <w:t>dumerili</w:t>
+      </w:r>
+      <w:proofErr w:type="spellEnd"/>
       <w:r>
         <w:t>), Pacific White Shrimp</w:t>
       </w:r>
       <w:r>
         <w:t xml:space="preserve"> (</w:t>
       </w:r>
-      <w:r>
-        <w:rPr>
-          <w:i/>
-        </w:rPr>
-        <w:t>Penaeus vannamei</w:t>
-      </w:r>
+      <w:proofErr w:type="spellStart"/>
+      <w:r>
+        <w:rPr>
+          <w:i/>
+        </w:rPr>
+        <w:t>Penaeus</w:t>
+      </w:r>
+      <w:proofErr w:type="spellEnd"/>
+      <w:r>
+        <w:rPr>
+          <w:i/>
+        </w:rPr>
+        <w:t xml:space="preserve"> </w:t>
+      </w:r>
+      <w:proofErr w:type="spellStart"/>
+      <w:r>
+        <w:rPr>
+          <w:i/>
+        </w:rPr>
+        <w:t>vannamei</w:t>
+      </w:r>
+      <w:proofErr w:type="spellEnd"/>
       <w:r>
         <w:t>)</w:t>
       </w:r>
       <w:r>
-        <w:t>, and limu (Gracilaria sp.).</w:t>
-      </w:r>
-      <w:r>
-        <w:t xml:space="preserve"> Moi Pacific Threadfin </w:t>
-      </w:r>
-      <w:bookmarkStart w:id="0" w:name="_GoBack"/>
-      <w:bookmarkEnd w:id="0"/>
+        <w:t xml:space="preserve">, and </w:t>
+      </w:r>
+      <w:proofErr w:type="spellStart"/>
+      <w:r>
+        <w:t>limu</w:t>
+      </w:r>
+      <w:proofErr w:type="spellEnd"/>
+      <w:r>
+        <w:t xml:space="preserve"> (</w:t>
+      </w:r>
+      <w:proofErr w:type="spellStart"/>
+      <w:r>
+        <w:t>Gracilaria</w:t>
+      </w:r>
+      <w:proofErr w:type="spellEnd"/>
+      <w:r>
+        <w:t xml:space="preserve"> sp.).</w:t>
+      </w:r>
+      <w:proofErr w:type="gramEnd"/>
+      <w:r>
+        <w:t xml:space="preserve"> </w:t>
+      </w:r>
+      <w:proofErr w:type="spellStart"/>
+      <w:r>
+        <w:t>Moi</w:t>
+      </w:r>
+      <w:proofErr w:type="spellEnd"/>
+      <w:r>
+        <w:t xml:space="preserve"> Pacific Threadfin </w:t>
+      </w:r>
     </w:p>
     <w:p/>
     <w:p>
@@ -137,8 +417,21 @@
       </w:r>
     </w:p>
     <w:p>
-      <w:r>
-        <w:t xml:space="preserve">Data from dbedt. Used </w:t>
+      <w:proofErr w:type="gramStart"/>
+      <w:r>
+        <w:t xml:space="preserve">Data from </w:t>
+      </w:r>
+      <w:proofErr w:type="spellStart"/>
+      <w:r>
+        <w:t>dbedt</w:t>
+      </w:r>
+      <w:proofErr w:type="spellEnd"/>
+      <w:r>
+        <w:t>.</w:t>
+      </w:r>
+      <w:proofErr w:type="gramEnd"/>
+      <w:r>
+        <w:t xml:space="preserve"> Used </w:t>
       </w:r>
     </w:p>
     <w:p/>
@@ -169,7 +462,7 @@
       </w:pPr>
     </w:pPrDefault>
   </w:docDefaults>
-  <w:latentStyles w:defLockedState="0" w:defUIPriority="99" w:defSemiHidden="1" w:defUnhideWhenUsed="1" w:defQFormat="0" w:count="267">
+  <w:latentStyles w:defLockedState="0" w:defUIPriority="99" w:defSemiHidden="1" w:defUnhideWhenUsed="1" w:defQFormat="0" w:count="276">
     <w:lsdException w:name="Normal" w:semiHidden="0" w:uiPriority="0" w:unhideWhenUsed="0" w:qFormat="1"/>
     <w:lsdException w:name="heading 1" w:semiHidden="0" w:uiPriority="9" w:unhideWhenUsed="0" w:qFormat="1"/>
     <w:lsdException w:name="heading 2" w:uiPriority="9" w:qFormat="1"/>
@@ -343,7 +636,7 @@
 </file>
 
 <file path=word/stylesWithEffects.xml><?xml version="1.0" encoding="utf-8"?>
-<w:styles xmlns:wpc="http://schemas.microsoft.com/office/word/2010/wordprocessingCanvas" xmlns:mc="http://schemas.openxmlformats.org/markup-compatibility/2006" xmlns:o="urn:schemas-microsoft-com:office:office" xmlns:r="http://schemas.openxmlformats.org/officeDocument/2006/relationships" xmlns:m="http://schemas.openxmlformats.org/officeDocument/2006/math" xmlns:v="urn:schemas-microsoft-com:vml" xmlns:wp14="http://schemas.microsoft.com/office/word/2010/wordprocessingDrawing" xmlns:wp="http://schemas.openxmlformats.org/drawingml/2006/wordprocessingDrawing" xmlns:w10="urn:schemas-microsoft-com:office:word" xmlns:w="http://schemas.openxmlformats.org/wordprocessingml/2006/main" xmlns:w14="http://schemas.microsoft.com/office/word/2010/wordml" xmlns:wpg="http://schemas.microsoft.com/office/word/2010/wordprocessingGroup" xmlns:wpi="http://schemas.microsoft.com/office/word/2010/wordprocessingInk" xmlns:wne="http://schemas.microsoft.com/office/word/2006/wordml" xmlns:wps="http://schemas.microsoft.com/office/word/2010/wordprocessingShape" mc:Ignorable="w14 wp14">
+<w:styles xmlns:wpc="http://schemas.microsoft.com/office/word/2010/wordprocessingCanvas" xmlns:mo="http://schemas.microsoft.com/office/mac/office/2008/main" xmlns:mc="http://schemas.openxmlformats.org/markup-compatibility/2006" xmlns:mv="urn:schemas-microsoft-com:mac:vml" xmlns:o="urn:schemas-microsoft-com:office:office" xmlns:r="http://schemas.openxmlformats.org/officeDocument/2006/relationships" xmlns:m="http://schemas.openxmlformats.org/officeDocument/2006/math" xmlns:v="urn:schemas-microsoft-com:vml" xmlns:wp14="http://schemas.microsoft.com/office/word/2010/wordprocessingDrawing" xmlns:wp="http://schemas.openxmlformats.org/drawingml/2006/wordprocessingDrawing" xmlns:w10="urn:schemas-microsoft-com:office:word" xmlns:w="http://schemas.openxmlformats.org/wordprocessingml/2006/main" xmlns:w14="http://schemas.microsoft.com/office/word/2010/wordml" xmlns:wpg="http://schemas.microsoft.com/office/word/2010/wordprocessingGroup" xmlns:wpi="http://schemas.microsoft.com/office/word/2010/wordprocessingInk" xmlns:wne="http://schemas.microsoft.com/office/word/2006/wordml" xmlns:wps="http://schemas.microsoft.com/office/word/2010/wordprocessingShape" mc:Ignorable="w14 wp14">
   <w:docDefaults>
     <w:rPrDefault>
       <w:rPr>
@@ -359,7 +652,7 @@
       </w:pPr>
     </w:pPrDefault>
   </w:docDefaults>
-  <w:latentStyles w:defLockedState="0" w:defUIPriority="99" w:defSemiHidden="1" w:defUnhideWhenUsed="1" w:defQFormat="0" w:count="267">
+  <w:latentStyles w:defLockedState="0" w:defUIPriority="99" w:defSemiHidden="1" w:defUnhideWhenUsed="1" w:defQFormat="0" w:count="276">
     <w:lsdException w:name="Normal" w:semiHidden="0" w:uiPriority="0" w:unhideWhenUsed="0" w:qFormat="1"/>
     <w:lsdException w:name="heading 1" w:semiHidden="0" w:uiPriority="9" w:unhideWhenUsed="0" w:qFormat="1"/>
     <w:lsdException w:name="heading 2" w:uiPriority="9" w:qFormat="1"/>

</xml_diff>